<commit_message>
Uploading Case Study One Folder and Files
</commit_message>
<xml_diff>
--- a/case_study_one/case_one_brief_description.docx
+++ b/case_study_one/case_one_brief_description.docx
@@ -1,6 +1,6 @@
 
 <file path=word/document.xml><?xml version="1.0" encoding="utf-8"?>
-<w:document xmlns:wpc="http://schemas.microsoft.com/office/word/2010/wordprocessingCanvas" xmlns:cx="http://schemas.microsoft.com/office/drawing/2014/chartex" xmlns:cx1="http://schemas.microsoft.com/office/drawing/2015/9/8/chartex" xmlns:cx2="http://schemas.microsoft.com/office/drawing/2015/10/21/chartex" xmlns:cx3="http://schemas.microsoft.com/office/drawing/2016/5/9/chartex" xmlns:cx4="http://schemas.microsoft.com/office/drawing/2016/5/10/chartex" xmlns:cx5="http://schemas.microsoft.com/office/drawing/2016/5/11/chartex" xmlns:cx6="http://schemas.microsoft.com/office/drawing/2016/5/12/chartex" xmlns:cx7="http://schemas.microsoft.com/office/drawing/2016/5/13/chartex" xmlns:cx8="http://schemas.microsoft.com/office/drawing/2016/5/14/chartex" xmlns:mc="http://schemas.openxmlformats.org/markup-compatibility/2006" xmlns:aink="http://schemas.microsoft.com/office/drawing/2016/ink" xmlns:am3d="http://schemas.microsoft.com/office/drawing/2017/model3d" xmlns:o="urn:schemas-microsoft-com:office:office" xmlns:r="http://schemas.openxmlformats.org/officeDocument/2006/relationships" xmlns:m="http://schemas.openxmlformats.org/officeDocument/2006/math" xmlns:v="urn:schemas-microsoft-com:vml" xmlns:wp14="http://schemas.microsoft.com/office/word/2010/wordprocessingDrawing" xmlns:wp="http://schemas.openxmlformats.org/drawingml/2006/wordprocessingDrawing" xmlns:w10="urn:schemas-microsoft-com:office:word" xmlns:w="http://schemas.openxmlformats.org/wordprocessingml/2006/main" xmlns:w14="http://schemas.microsoft.com/office/word/2010/wordml" xmlns:w15="http://schemas.microsoft.com/office/word/2012/wordml" xmlns:w16cex="http://schemas.microsoft.com/office/word/2018/wordml/cex" xmlns:w16cid="http://schemas.microsoft.com/office/word/2016/wordml/cid" xmlns:w16="http://schemas.microsoft.com/office/word/2018/wordml" xmlns:w16se="http://schemas.microsoft.com/office/word/2015/wordml/symex" xmlns:wpg="http://schemas.microsoft.com/office/word/2010/wordprocessingGroup" xmlns:wpi="http://schemas.microsoft.com/office/word/2010/wordprocessingInk" xmlns:wne="http://schemas.microsoft.com/office/word/2006/wordml" xmlns:wps="http://schemas.microsoft.com/office/word/2010/wordprocessingShape" mc:Ignorable="w14 w15 w16se w16cid w16 w16cex wp14">
+<w:document xmlns:wpc="http://schemas.microsoft.com/office/word/2010/wordprocessingCanvas" xmlns:mo="http://schemas.microsoft.com/office/mac/office/2008/main" xmlns:mc="http://schemas.openxmlformats.org/markup-compatibility/2006" xmlns:mv="urn:schemas-microsoft-com:mac:vml" xmlns:o="urn:schemas-microsoft-com:office:office" xmlns:r="http://schemas.openxmlformats.org/officeDocument/2006/relationships" xmlns:m="http://schemas.openxmlformats.org/officeDocument/2006/math" xmlns:v="urn:schemas-microsoft-com:vml" xmlns:wp14="http://schemas.microsoft.com/office/word/2010/wordprocessingDrawing" xmlns:wp="http://schemas.openxmlformats.org/drawingml/2006/wordprocessingDrawing" xmlns:w10="urn:schemas-microsoft-com:office:word" xmlns:w="http://schemas.openxmlformats.org/wordprocessingml/2006/main" xmlns:w14="http://schemas.microsoft.com/office/word/2010/wordml" xmlns:w15="http://schemas.microsoft.com/office/word/2012/wordml" xmlns:wpg="http://schemas.microsoft.com/office/word/2010/wordprocessingGroup" xmlns:wpi="http://schemas.microsoft.com/office/word/2010/wordprocessingInk" xmlns:wne="http://schemas.microsoft.com/office/word/2006/wordml" xmlns:wps="http://schemas.microsoft.com/office/word/2010/wordprocessingShape" mc:Ignorable="w14 w15 wp14">
   <w:body>
     <w:p/>
     <w:p>
@@ -24,27 +24,7 @@
           <w:sz w:val="40"/>
           <w:szCs w:val="40"/>
         </w:rPr>
-        <w:t>B</w:t>
-      </w:r>
-      <w:r>
-        <w:rPr>
-          <w:rFonts w:ascii="Times New Roman" w:eastAsia="Times New Roman" w:hAnsi="Times New Roman" w:cs="Times New Roman"/>
-          <w:b/>
-          <w:bCs/>
-          <w:sz w:val="40"/>
-          <w:szCs w:val="40"/>
-        </w:rPr>
-        <w:t>rief</w:t>
-      </w:r>
-      <w:r>
-        <w:rPr>
-          <w:rFonts w:ascii="Times New Roman" w:eastAsia="Times New Roman" w:hAnsi="Times New Roman" w:cs="Times New Roman"/>
-          <w:b/>
-          <w:bCs/>
-          <w:sz w:val="40"/>
-          <w:szCs w:val="40"/>
-        </w:rPr>
-        <w:t xml:space="preserve"> Description on Case Study One</w:t>
+        <w:t>Brief Description on Case Study One</w:t>
       </w:r>
     </w:p>
     <w:p>
@@ -111,7 +91,73 @@
           <w:sz w:val="24"/>
           <w:szCs w:val="24"/>
         </w:rPr>
-        <w:t xml:space="preserve"> gave me many options with class weights. Random Forest was the best algorithm for testing this dataset.  It is hard for me to have improve the results since the dataset was imbalanced. I had no assumptions for this project, and I would attempt to add another algorithm to my approach. This would have improved my test results.</w:t>
+        <w:t xml:space="preserve"> gave me many options with </w:t>
+      </w:r>
+      <w:r>
+        <w:rPr>
+          <w:rFonts w:ascii="Times New Roman" w:eastAsia="Times New Roman" w:hAnsi="Times New Roman" w:cs="Times New Roman"/>
+          <w:sz w:val="24"/>
+          <w:szCs w:val="24"/>
+        </w:rPr>
+        <w:t xml:space="preserve">different </w:t>
+      </w:r>
+      <w:bookmarkStart w:id="0" w:name="_GoBack"/>
+      <w:bookmarkEnd w:id="0"/>
+      <w:r>
+        <w:rPr>
+          <w:rFonts w:ascii="Times New Roman" w:eastAsia="Times New Roman" w:hAnsi="Times New Roman" w:cs="Times New Roman"/>
+          <w:sz w:val="24"/>
+          <w:szCs w:val="24"/>
+        </w:rPr>
+        <w:t>class weights. Random Forest was the best algorithm</w:t>
+      </w:r>
+      <w:r>
+        <w:rPr>
+          <w:rFonts w:ascii="Times New Roman" w:eastAsia="Times New Roman" w:hAnsi="Times New Roman" w:cs="Times New Roman"/>
+          <w:sz w:val="24"/>
+          <w:szCs w:val="24"/>
+        </w:rPr>
+        <w:t xml:space="preserve"> for testing this dataset.  It was</w:t>
+      </w:r>
+      <w:r>
+        <w:rPr>
+          <w:rFonts w:ascii="Times New Roman" w:eastAsia="Times New Roman" w:hAnsi="Times New Roman" w:cs="Times New Roman"/>
+          <w:sz w:val="24"/>
+          <w:szCs w:val="24"/>
+        </w:rPr>
+        <w:t xml:space="preserve"> hard for me to improve the results since the dataset was imbalanced. I had no assumptions for this project, and I would </w:t>
+      </w:r>
+      <w:r>
+        <w:rPr>
+          <w:rFonts w:ascii="Times New Roman" w:eastAsia="Times New Roman" w:hAnsi="Times New Roman" w:cs="Times New Roman"/>
+          <w:sz w:val="24"/>
+          <w:szCs w:val="24"/>
+        </w:rPr>
+        <w:t xml:space="preserve">have </w:t>
+      </w:r>
+      <w:r>
+        <w:rPr>
+          <w:rFonts w:ascii="Times New Roman" w:eastAsia="Times New Roman" w:hAnsi="Times New Roman" w:cs="Times New Roman"/>
+          <w:sz w:val="24"/>
+          <w:szCs w:val="24"/>
+        </w:rPr>
+        <w:t>attempt</w:t>
+      </w:r>
+      <w:r>
+        <w:rPr>
+          <w:rFonts w:ascii="Times New Roman" w:eastAsia="Times New Roman" w:hAnsi="Times New Roman" w:cs="Times New Roman"/>
+          <w:sz w:val="24"/>
+          <w:szCs w:val="24"/>
+        </w:rPr>
+        <w:t>ed</w:t>
+      </w:r>
+      <w:r>
+        <w:rPr>
+          <w:rFonts w:ascii="Times New Roman" w:eastAsia="Times New Roman" w:hAnsi="Times New Roman" w:cs="Times New Roman"/>
+          <w:sz w:val="24"/>
+          <w:szCs w:val="24"/>
+        </w:rPr>
+        <w:t xml:space="preserve"> to add another algorithm to my approach. This would have improved my test results.</w:t>
       </w:r>
     </w:p>
     <w:p>
@@ -130,7 +176,7 @@
 </file>
 
 <file path=word/styles.xml><?xml version="1.0" encoding="utf-8"?>
-<w:styles xmlns:mc="http://schemas.openxmlformats.org/markup-compatibility/2006" xmlns:r="http://schemas.openxmlformats.org/officeDocument/2006/relationships" xmlns:w="http://schemas.openxmlformats.org/wordprocessingml/2006/main" xmlns:w14="http://schemas.microsoft.com/office/word/2010/wordml" xmlns:w15="http://schemas.microsoft.com/office/word/2012/wordml" xmlns:w16cex="http://schemas.microsoft.com/office/word/2018/wordml/cex" xmlns:w16cid="http://schemas.microsoft.com/office/word/2016/wordml/cid" xmlns:w16="http://schemas.microsoft.com/office/word/2018/wordml" xmlns:w16se="http://schemas.microsoft.com/office/word/2015/wordml/symex" mc:Ignorable="w14 w15 w16se w16cid w16 w16cex">
+<w:styles xmlns:mc="http://schemas.openxmlformats.org/markup-compatibility/2006" xmlns:r="http://schemas.openxmlformats.org/officeDocument/2006/relationships" xmlns:w="http://schemas.openxmlformats.org/wordprocessingml/2006/main" xmlns:w14="http://schemas.microsoft.com/office/word/2010/wordml" xmlns:w15="http://schemas.microsoft.com/office/word/2012/wordml" mc:Ignorable="w14 w15">
   <w:docDefaults>
     <w:rPrDefault>
       <w:rPr>
@@ -146,7 +192,7 @@
       </w:pPr>
     </w:pPrDefault>
   </w:docDefaults>
-  <w:latentStyles w:defLockedState="0" w:defUIPriority="99" w:defSemiHidden="0" w:defUnhideWhenUsed="0" w:defQFormat="0" w:count="376">
+  <w:latentStyles w:defLockedState="0" w:defUIPriority="99" w:defSemiHidden="0" w:defUnhideWhenUsed="0" w:defQFormat="0" w:count="382">
     <w:lsdException w:name="Normal" w:uiPriority="0" w:qFormat="1"/>
     <w:lsdException w:name="heading 1" w:uiPriority="9" w:qFormat="1"/>
     <w:lsdException w:name="heading 2" w:semiHidden="1" w:uiPriority="9" w:unhideWhenUsed="1" w:qFormat="1"/>
@@ -252,6 +298,7 @@
     <w:lsdException w:name="HTML Sample" w:semiHidden="1" w:unhideWhenUsed="1"/>
     <w:lsdException w:name="HTML Typewriter" w:semiHidden="1" w:unhideWhenUsed="1"/>
     <w:lsdException w:name="HTML Variable" w:semiHidden="1" w:unhideWhenUsed="1"/>
+    <w:lsdException w:name="Normal Table" w:semiHidden="1" w:unhideWhenUsed="1"/>
     <w:lsdException w:name="annotation subject" w:semiHidden="1" w:unhideWhenUsed="1"/>
     <w:lsdException w:name="No List" w:semiHidden="1" w:unhideWhenUsed="1"/>
     <w:lsdException w:name="Outline List 1" w:semiHidden="1" w:unhideWhenUsed="1"/>
@@ -298,8 +345,10 @@
     <w:lsdException w:name="Table Subtle 2" w:semiHidden="1" w:unhideWhenUsed="1"/>
     <w:lsdException w:name="Table Web 1" w:semiHidden="1" w:unhideWhenUsed="1"/>
     <w:lsdException w:name="Table Web 2" w:semiHidden="1" w:unhideWhenUsed="1"/>
+    <w:lsdException w:name="Table Web 3" w:semiHidden="1" w:unhideWhenUsed="1"/>
     <w:lsdException w:name="Balloon Text" w:semiHidden="1" w:unhideWhenUsed="1"/>
     <w:lsdException w:name="Table Grid" w:uiPriority="39"/>
+    <w:lsdException w:name="Table Theme" w:semiHidden="1" w:unhideWhenUsed="1"/>
     <w:lsdException w:name="Placeholder Text" w:semiHidden="1"/>
     <w:lsdException w:name="No Spacing" w:uiPriority="1" w:qFormat="1"/>
     <w:lsdException w:name="Light Shading" w:uiPriority="60"/>
@@ -517,9 +566,6 @@
     <w:lsdException w:name="List Table 7 Colorful Accent 6" w:uiPriority="52"/>
     <w:lsdException w:name="Mention" w:semiHidden="1" w:unhideWhenUsed="1"/>
     <w:lsdException w:name="Smart Hyperlink" w:semiHidden="1" w:unhideWhenUsed="1"/>
-    <w:lsdException w:name="Hashtag" w:semiHidden="1" w:unhideWhenUsed="1"/>
-    <w:lsdException w:name="Unresolved Mention" w:semiHidden="1" w:unhideWhenUsed="1"/>
-    <w:lsdException w:name="Smart Link" w:semiHidden="1" w:unhideWhenUsed="1"/>
   </w:latentStyles>
   <w:style w:type="paragraph" w:default="1" w:styleId="Normal">
     <w:name w:val="Normal"/>

</xml_diff>